<commit_message>
Support use custom macro open and close
</commit_message>
<xml_diff>
--- a/samples/resources/Sample_07_TemplateCloneRow.docx
+++ b/samples/resources/Sample_07_TemplateCloneRow.docx
@@ -4,6 +4,25 @@
   <w:body>
     <w:p/>
     <w:p>
+      <w:r>
+        <w:t>Name: ${name}</w:t>
+      </w:r>
+    </w:p>
+    <w:p>
+      <w:r>
+        <w:t>Old</w:t>
+      </w:r>
+      <w:r>
+        <w:t xml:space="preserve">: </w:t>
+      </w:r>
+      <w:bookmarkStart w:id="0" w:name="_GoBack"/>
+      <w:bookmarkEnd w:id="0"/>
+      <w:r>
+        <w:t>old</w:t>
+      </w:r>
+    </w:p>
+    <w:p/>
+    <w:p>
       <w:pPr>
         <w:rPr>
           <w:rFonts w:ascii="Calibri" w:hAnsi="Calibri" w:cs="Calibri"/>
@@ -63,7 +82,25 @@
           <w:bCs/>
           <w:lang w:val="en-GB"/>
         </w:rPr>
-        <w:t>You just have to use the PHPWord search pattern like ${myReplacedValue}.</w:t>
+        <w:t>You just have to use the PHPWord search pattern like ${myReplacedValue}</w:t>
+      </w:r>
+      <w:r>
+        <w:rPr>
+          <w:rFonts w:ascii="Calibri" w:hAnsi="Calibri" w:cs="Calibri"/>
+          <w:b/>
+          <w:bCs/>
+          <w:lang w:val="en-GB"/>
+        </w:rPr>
+        <w:t xml:space="preserve"> or [otherValue]</w:t>
+      </w:r>
+      <w:r>
+        <w:rPr>
+          <w:rFonts w:ascii="Calibri" w:hAnsi="Calibri" w:cs="Calibri"/>
+          <w:b/>
+          <w:bCs/>
+          <w:lang w:val="en-GB"/>
+        </w:rPr>
+        <w:t>.</w:t>
       </w:r>
     </w:p>
     <w:p>
@@ -449,8 +486,6 @@
         </w:rPr>
         <w:t>${imageHolder}</w:t>
       </w:r>
-      <w:bookmarkStart w:id="0" w:name="_GoBack"/>
-      <w:bookmarkEnd w:id="0"/>
     </w:p>
     <w:sectPr>
       <w:headerReference w:type="default" r:id="rId6"/>

</xml_diff>

<commit_message>
Add method setText and setMultiLineText
</commit_message>
<xml_diff>
--- a/samples/resources/Sample_07_TemplateCloneRow.docx
+++ b/samples/resources/Sample_07_TemplateCloneRow.docx
@@ -15,8 +15,6 @@
       <w:r>
         <w:t xml:space="preserve">: </w:t>
       </w:r>
-      <w:bookmarkStart w:id="0" w:name="_GoBack"/>
-      <w:bookmarkEnd w:id="0"/>
       <w:r>
         <w:t>old</w:t>
       </w:r>
@@ -465,6 +463,80 @@
         </w:rPr>
         <w:t>.</w:t>
       </w:r>
+    </w:p>
+    <w:p>
+      <w:pPr>
+        <w:rPr>
+          <w:lang w:val="en-GB"/>
+        </w:rPr>
+      </w:pPr>
+    </w:p>
+    <w:p>
+      <w:pPr>
+        <w:rPr>
+          <w:lang w:val="en-GB"/>
+        </w:rPr>
+      </w:pPr>
+      <w:r>
+        <w:rPr>
+          <w:lang w:val="en-GB"/>
+        </w:rPr>
+        <w:t>${multi_line_text</w:t>
+      </w:r>
+      <w:r>
+        <w:rPr>
+          <w:lang w:val="en-GB"/>
+        </w:rPr>
+        <w:t>_1</w:t>
+      </w:r>
+      <w:r>
+        <w:rPr>
+          <w:lang w:val="en-GB"/>
+        </w:rPr>
+        <w:t>}</w:t>
+      </w:r>
+    </w:p>
+    <w:p>
+      <w:pPr>
+        <w:rPr>
+          <w:lang w:val="en-GB"/>
+        </w:rPr>
+      </w:pPr>
+    </w:p>
+    <w:p>
+      <w:pPr>
+        <w:rPr>
+          <w:lang w:val="en-GB"/>
+        </w:rPr>
+      </w:pPr>
+      <w:r>
+        <w:rPr>
+          <w:lang w:val="en-GB"/>
+        </w:rPr>
+        <w:t>Or</w:t>
+      </w:r>
+    </w:p>
+    <w:p>
+      <w:pPr>
+        <w:rPr>
+          <w:lang w:val="en-GB"/>
+        </w:rPr>
+      </w:pPr>
+    </w:p>
+    <w:p>
+      <w:pPr>
+        <w:rPr>
+          <w:lang w:val="en-GB"/>
+        </w:rPr>
+      </w:pPr>
+      <w:r>
+        <w:rPr>
+          <w:lang w:val="en-GB"/>
+        </w:rPr>
+        <w:t>${multi_line_text_2}</w:t>
+      </w:r>
+      <w:bookmarkStart w:id="0" w:name="_GoBack"/>
+      <w:bookmarkEnd w:id="0"/>
     </w:p>
     <w:p>
       <w:pPr>

</xml_diff>